<commit_message>
Checkpoint commit of documentation updates.
</commit_message>
<xml_diff>
--- a/enversion.docx
+++ b/enversion.docx
@@ -34,7 +34,6 @@
                 <w:iCs/>
               </w:rPr>
             </w:pPr>
-            <w:bookmarkStart w:id="0" w:name="_GoBack"/>
             <w:r>
               <w:rPr>
                 <w:rFonts w:cstheme="minorHAnsi"/>
@@ -78,7 +77,6 @@
           </w:p>
         </w:tc>
       </w:tr>
-      <w:bookmarkEnd w:id="0"/>
       <w:tr>
         <w:trPr>
           <w:gridAfter w:val="1"/>
@@ -308,7 +306,7 @@
           <w:rFonts w:asciiTheme="minorHAnsi" w:hAnsiTheme="minorHAnsi" w:cstheme="minorHAnsi"/>
         </w:rPr>
       </w:pPr>
-      <w:bookmarkStart w:id="2" w:name="_Toc413218939"/>
+      <w:bookmarkStart w:id="1" w:name="_Toc413218939"/>
       <w:r>
         <w:rPr>
           <w:rFonts w:asciiTheme="minorHAnsi" w:hAnsiTheme="minorHAnsi" w:cstheme="minorHAnsi"/>
@@ -316,7 +314,7 @@
         <w:lastRenderedPageBreak/>
         <w:t>Issue Record</w:t>
       </w:r>
-      <w:bookmarkEnd w:id="2"/>
+      <w:bookmarkEnd w:id="1"/>
     </w:p>
     <w:p>
       <w:pPr>
@@ -540,7 +538,7 @@
           <w:rFonts w:asciiTheme="minorHAnsi" w:hAnsiTheme="minorHAnsi" w:cstheme="minorHAnsi"/>
         </w:rPr>
       </w:pPr>
-      <w:bookmarkStart w:id="3" w:name="_Toc413218983"/>
+      <w:bookmarkStart w:id="2" w:name="_Toc413218983"/>
       <w:r>
         <w:rPr>
           <w:rFonts w:asciiTheme="minorHAnsi" w:hAnsiTheme="minorHAnsi" w:cstheme="minorHAnsi"/>
@@ -584,7 +582,7 @@
         </w:rPr>
         <w:t xml:space="preserve"> Issue Record</w:t>
       </w:r>
-      <w:bookmarkEnd w:id="3"/>
+      <w:bookmarkEnd w:id="2"/>
     </w:p>
     <w:p>
       <w:pPr>
@@ -2344,7 +2342,7 @@
           <w:rFonts w:asciiTheme="minorHAnsi" w:hAnsiTheme="minorHAnsi" w:cstheme="minorHAnsi"/>
         </w:rPr>
       </w:pPr>
-      <w:bookmarkStart w:id="4" w:name="_Toc413218940"/>
+      <w:bookmarkStart w:id="3" w:name="_Toc413218940"/>
       <w:r>
         <w:rPr>
           <w:rFonts w:asciiTheme="minorHAnsi" w:hAnsiTheme="minorHAnsi" w:cstheme="minorHAnsi"/>
@@ -2352,7 +2350,7 @@
         <w:lastRenderedPageBreak/>
         <w:t>List of Figures</w:t>
       </w:r>
-      <w:bookmarkEnd w:id="4"/>
+      <w:bookmarkEnd w:id="3"/>
     </w:p>
     <w:p>
       <w:pPr>
@@ -2554,14 +2552,14 @@
           <w:rFonts w:asciiTheme="minorHAnsi" w:hAnsiTheme="minorHAnsi" w:cstheme="minorHAnsi"/>
         </w:rPr>
       </w:pPr>
-      <w:bookmarkStart w:id="5" w:name="_Toc413218941"/>
+      <w:bookmarkStart w:id="4" w:name="_Toc413218941"/>
       <w:r>
         <w:rPr>
           <w:rFonts w:asciiTheme="minorHAnsi" w:hAnsiTheme="minorHAnsi" w:cstheme="minorHAnsi"/>
         </w:rPr>
         <w:t>List of Tables</w:t>
       </w:r>
-      <w:bookmarkEnd w:id="5"/>
+      <w:bookmarkEnd w:id="4"/>
     </w:p>
     <w:p>
       <w:pPr>
@@ -2720,12 +2718,12 @@
       <w:pPr>
         <w:pStyle w:val="TOCSubhead1"/>
       </w:pPr>
-      <w:bookmarkStart w:id="6" w:name="_Toc413218942"/>
+      <w:bookmarkStart w:id="5" w:name="_Toc413218942"/>
       <w:r>
         <w:lastRenderedPageBreak/>
         <w:t>Executive Summary</w:t>
       </w:r>
-      <w:bookmarkEnd w:id="6"/>
+      <w:bookmarkEnd w:id="5"/>
     </w:p>
     <w:p>
       <w:pPr>
@@ -2836,35 +2834,35 @@
       <w:pPr>
         <w:pStyle w:val="Heading1"/>
       </w:pPr>
-      <w:bookmarkStart w:id="7" w:name="_Hlt503755500"/>
-      <w:bookmarkStart w:id="8" w:name="_Hlt467890733"/>
+      <w:bookmarkStart w:id="6" w:name="_Hlt503755500"/>
+      <w:bookmarkStart w:id="7" w:name="_Hlt467890733"/>
+      <w:bookmarkStart w:id="8" w:name="_Toc413218943"/>
       <w:bookmarkStart w:id="9" w:name="_Ref21346650"/>
-      <w:bookmarkStart w:id="10" w:name="_Toc413218943"/>
+      <w:bookmarkEnd w:id="6"/>
       <w:bookmarkEnd w:id="7"/>
-      <w:bookmarkEnd w:id="8"/>
       <w:r>
         <w:lastRenderedPageBreak/>
         <w:t>What’s New</w:t>
       </w:r>
+      <w:bookmarkEnd w:id="8"/>
+    </w:p>
+    <w:p>
+      <w:pPr>
+        <w:pStyle w:val="Body"/>
+      </w:pPr>
+      <w:r>
+        <w:t>This section contains new features and enhancements in reverse chronological order (i.e. newest features are listed first).</w:t>
+      </w:r>
+    </w:p>
+    <w:p>
+      <w:pPr>
+        <w:pStyle w:val="Heading2"/>
+      </w:pPr>
+      <w:bookmarkStart w:id="10" w:name="_Toc413218944"/>
+      <w:r>
+        <w:t>Blocked File Extensions</w:t>
+      </w:r>
       <w:bookmarkEnd w:id="10"/>
-    </w:p>
-    <w:p>
-      <w:pPr>
-        <w:pStyle w:val="Body"/>
-      </w:pPr>
-      <w:r>
-        <w:t>This section contains new features and enhancements in reverse chronological order (i.e. newest features are listed first).</w:t>
-      </w:r>
-    </w:p>
-    <w:p>
-      <w:pPr>
-        <w:pStyle w:val="Heading2"/>
-      </w:pPr>
-      <w:bookmarkStart w:id="11" w:name="_Toc413218944"/>
-      <w:r>
-        <w:t>Blocked File Extensions</w:t>
-      </w:r>
-      <w:bookmarkEnd w:id="11"/>
     </w:p>
     <w:p>
       <w:pPr>
@@ -3131,7 +3129,7 @@
       <w:pPr>
         <w:pStyle w:val="Caption"/>
       </w:pPr>
-      <w:bookmarkStart w:id="12" w:name="_Toc413218984"/>
+      <w:bookmarkStart w:id="11" w:name="_Toc413218984"/>
       <w:r>
         <w:t xml:space="preserve">Table </w:t>
       </w:r>
@@ -3167,25 +3165,25 @@
       <w:r>
         <w:t>Blocked File Extensions</w:t>
       </w:r>
+      <w:bookmarkEnd w:id="11"/>
+    </w:p>
+    <w:p>
+      <w:pPr>
+        <w:pStyle w:val="Caption"/>
+      </w:pPr>
+      <w:r>
+        <w:tab/>
+      </w:r>
+    </w:p>
+    <w:p>
+      <w:pPr>
+        <w:pStyle w:val="Heading2"/>
+      </w:pPr>
+      <w:bookmarkStart w:id="12" w:name="_Toc413218945"/>
+      <w:r>
+        <w:t>Custom Hooks</w:t>
+      </w:r>
       <w:bookmarkEnd w:id="12"/>
-    </w:p>
-    <w:p>
-      <w:pPr>
-        <w:pStyle w:val="Caption"/>
-      </w:pPr>
-      <w:r>
-        <w:tab/>
-      </w:r>
-    </w:p>
-    <w:p>
-      <w:pPr>
-        <w:pStyle w:val="Heading2"/>
-      </w:pPr>
-      <w:bookmarkStart w:id="13" w:name="_Toc413218945"/>
-      <w:r>
-        <w:t>Custom Hooks</w:t>
-      </w:r>
-      <w:bookmarkEnd w:id="13"/>
     </w:p>
     <w:p>
       <w:pPr>
@@ -3382,7 +3380,7 @@
       <w:pPr>
         <w:pStyle w:val="Caption"/>
       </w:pPr>
-      <w:bookmarkStart w:id="14" w:name="_Toc413218978"/>
+      <w:bookmarkStart w:id="13" w:name="_Toc413218978"/>
       <w:r>
         <w:t xml:space="preserve">Figure </w:t>
       </w:r>
@@ -3407,7 +3405,7 @@
       <w:r>
         <w:t xml:space="preserve"> Example Custom Hook</w:t>
       </w:r>
-      <w:bookmarkEnd w:id="14"/>
+      <w:bookmarkEnd w:id="13"/>
     </w:p>
     <w:p>
       <w:pPr>
@@ -3599,6 +3597,8 @@
       <w:r>
         <w:t xml:space="preserve"> </w:t>
       </w:r>
+      <w:bookmarkStart w:id="14" w:name="_GoBack"/>
+      <w:bookmarkEnd w:id="14"/>
     </w:p>
     <w:p>
       <w:pPr>
@@ -3676,10 +3676,7 @@
         <w:pStyle w:val="CodeBox"/>
       </w:pPr>
       <w:r>
-        <w:t>%</w:t>
-      </w:r>
-      <w:r>
-        <w:t xml:space="preserve"> </w:t>
+        <w:t xml:space="preserve">% </w:t>
       </w:r>
       <w:proofErr w:type="spellStart"/>
       <w:r>
@@ -4844,6 +4841,48 @@
         <w:rPr>
           <w:i/>
         </w:rPr>
+        <w:instrText xml:space="preserve"> \* MERGEFORMAT </w:instrText>
+      </w:r>
+      <w:r>
+        <w:rPr>
+          <w:i/>
+        </w:rPr>
+      </w:r>
+      <w:r>
+        <w:rPr>
+          <w:i/>
+        </w:rPr>
+        <w:fldChar w:fldCharType="separate"/>
+      </w:r>
+      <w:r>
+        <w:rPr>
+          <w:i/>
+        </w:rPr>
+        <w:t>3</w:t>
+      </w:r>
+      <w:r>
+        <w:rPr>
+          <w:i/>
+        </w:rPr>
+        <w:fldChar w:fldCharType="end"/>
+      </w:r>
+      <w:r>
+        <w:rPr>
+          <w:i/>
+        </w:rPr>
+        <w:t xml:space="preserve"> </w:t>
+      </w:r>
+      <w:r>
+        <w:rPr>
+          <w:i/>
+        </w:rPr>
+        <w:fldChar w:fldCharType="begin"/>
+      </w:r>
+      <w:r>
+        <w:rPr>
+          <w:i/>
+        </w:rPr>
+        <w:instrText xml:space="preserve"> REF _Ref413178941 \h </w:instrText>
       </w:r>
       <w:r>
         <w:rPr>
@@ -4855,13 +4894,18 @@
         <w:rPr>
           <w:i/>
         </w:rPr>
-        <w:fldChar w:fldCharType="separate"/>
       </w:r>
       <w:r>
         <w:rPr>
           <w:i/>
         </w:rPr>
-        <w:t>3</w:t>
+        <w:fldChar w:fldCharType="separate"/>
+      </w:r>
+      <w:r>
+        <w:rPr>
+          <w:i/>
+        </w:rPr>
+        <w:t>Repository Layout: Single vs Multiple Component</w:t>
       </w:r>
       <w:r>
         <w:rPr>
@@ -4870,53 +4914,6 @@
         <w:fldChar w:fldCharType="end"/>
       </w:r>
       <w:r>
-        <w:rPr>
-          <w:i/>
-        </w:rPr>
-        <w:t xml:space="preserve"> </w:t>
-      </w:r>
-      <w:r>
-        <w:rPr>
-          <w:i/>
-        </w:rPr>
-        <w:fldChar w:fldCharType="begin"/>
-      </w:r>
-      <w:r>
-        <w:rPr>
-          <w:i/>
-        </w:rPr>
-        <w:instrText xml:space="preserve"> REF _Ref413178941 \h </w:instrText>
-      </w:r>
-      <w:r>
-        <w:rPr>
-          <w:i/>
-        </w:rPr>
-      </w:r>
-      <w:r>
-        <w:rPr>
-          <w:i/>
-        </w:rPr>
-        <w:instrText xml:space="preserve"> \* MERGEFORMAT </w:instrText>
-      </w:r>
-      <w:r>
-        <w:rPr>
-          <w:i/>
-        </w:rPr>
-        <w:fldChar w:fldCharType="separate"/>
-      </w:r>
-      <w:r>
-        <w:rPr>
-          <w:i/>
-        </w:rPr>
-        <w:t>Repository Layout: Single vs Multiple Component</w:t>
-      </w:r>
-      <w:r>
-        <w:rPr>
-          <w:i/>
-        </w:rPr>
-        <w:fldChar w:fldCharType="end"/>
-      </w:r>
-      <w:r>
         <w:t xml:space="preserve"> for more information on repository depth/layout.</w:t>
       </w:r>
     </w:p>
@@ -4933,13 +4930,7 @@
       <w:proofErr w:type="spellEnd"/>
       <w:proofErr w:type="gramEnd"/>
       <w:r>
-        <w:t xml:space="preserve"> </w:t>
-      </w:r>
-      <w:r>
-        <w:t>get</w:t>
-      </w:r>
-      <w:r>
-        <w:t>-repo-component-depth</w:t>
+        <w:t xml:space="preserve"> get-repo-component-depth</w:t>
       </w:r>
       <w:bookmarkEnd w:id="25"/>
     </w:p>
@@ -5208,10 +5199,7 @@
       <w:proofErr w:type="spellEnd"/>
       <w:proofErr w:type="gramEnd"/>
       <w:r>
-        <w:t xml:space="preserve"> show-actual-</w:t>
-      </w:r>
-      <w:r>
-        <w:t>repo-</w:t>
+        <w:t xml:space="preserve"> show-actual-repo-</w:t>
       </w:r>
       <w:proofErr w:type="spellStart"/>
       <w:r>
@@ -6182,20 +6170,13 @@
                 <w:rStyle w:val="MonoChar"/>
                 <w:sz w:val="22"/>
               </w:rPr>
-              <w:instrText xml:space="preserve"> REF _Ref413218768 \h </w:instrText>
+              <w:instrText xml:space="preserve"> REF _Ref413218768 \h  \* MERGEFORMAT </w:instrText>
             </w:r>
             <w:r>
               <w:rPr>
                 <w:rStyle w:val="MonoChar"/>
                 <w:sz w:val="22"/>
               </w:rPr>
-            </w:r>
-            <w:r>
-              <w:rPr>
-                <w:rStyle w:val="MonoChar"/>
-                <w:sz w:val="22"/>
-              </w:rPr>
-              <w:instrText xml:space="preserve"> \* MERGEFORMAT </w:instrText>
             </w:r>
             <w:r>
               <w:rPr>
@@ -6543,21 +6524,11 @@
     <w:r>
       <w:t xml:space="preserve"> of </w:t>
     </w:r>
-    <w:r>
-      <w:fldChar w:fldCharType="begin"/>
-    </w:r>
-    <w:r>
-      <w:instrText xml:space="preserve"> NUMPAGES  \* MERGEFORMAT </w:instrText>
-    </w:r>
-    <w:r>
-      <w:fldChar w:fldCharType="separate"/>
-    </w:r>
-    <w:r>
-      <w:t>15</w:t>
-    </w:r>
-    <w:r>
-      <w:fldChar w:fldCharType="end"/>
-    </w:r>
+    <w:fldSimple w:instr=" NUMPAGES  \* MERGEFORMAT ">
+      <w:r>
+        <w:t>15</w:t>
+      </w:r>
+    </w:fldSimple>
   </w:p>
 </w:ftr>
 </file>
@@ -6593,21 +6564,11 @@
     <w:r>
       <w:t xml:space="preserve"> of </w:t>
     </w:r>
-    <w:r>
-      <w:fldChar w:fldCharType="begin"/>
-    </w:r>
-    <w:r>
-      <w:instrText xml:space="preserve"> NUMPAGES  \* MERGEFORMAT </w:instrText>
-    </w:r>
-    <w:r>
-      <w:fldChar w:fldCharType="separate"/>
-    </w:r>
-    <w:r>
-      <w:t>8</w:t>
-    </w:r>
-    <w:r>
-      <w:fldChar w:fldCharType="end"/>
-    </w:r>
+    <w:fldSimple w:instr=" NUMPAGES  \* MERGEFORMAT ">
+      <w:r>
+        <w:t>15</w:t>
+      </w:r>
+    </w:fldSimple>
   </w:p>
 </w:ftr>
 </file>
@@ -6708,10 +6669,7 @@
             <w:pStyle w:val="Header"/>
           </w:pPr>
           <w:r>
-            <w:t xml:space="preserve">Covers Version: </w:t>
-          </w:r>
-          <w:r>
-            <w:t>v0.2.15</w:t>
+            <w:t>Covers Version: v0.2.15</w:t>
           </w:r>
         </w:p>
       </w:tc>
@@ -6918,7 +6876,7 @@
   </w:tbl>
   <w:p>
     <w:pPr>
-      <w:pPrChange w:id="1" w:author="Trent Nelson" w:date="2010-09-05T04:27:00Z">
+      <w:pPrChange w:id="0" w:author="Trent Nelson" w:date="2010-09-05T04:27:00Z">
         <w:pPr>
           <w:pStyle w:val="BodyText"/>
           <w:keepNext/>
@@ -18746,7 +18704,7 @@
 </file>
 
 <file path=customXml/itemProps1.xml><?xml version="1.0" encoding="utf-8"?>
-<ds:datastoreItem xmlns:ds="http://schemas.openxmlformats.org/officeDocument/2006/customXml" ds:itemID="{D8B9DE1D-4F9A-4E4D-A9C4-951D02613723}">
+<ds:datastoreItem xmlns:ds="http://schemas.openxmlformats.org/officeDocument/2006/customXml" ds:itemID="{7A210D7F-9038-43CA-B18D-03EF461C9132}">
   <ds:schemaRefs>
     <ds:schemaRef ds:uri="http://schemas.openxmlformats.org/officeDocument/2006/bibliography"/>
   </ds:schemaRefs>

</xml_diff>